<commit_message>
first attempt at abstract
</commit_message>
<xml_diff>
--- a/Comments.docx
+++ b/Comments.docx
@@ -70,6 +70,20 @@
       <w:r>
         <w:rPr/>
         <w:t>Wiggle – maybe a better result?</w:t>
+      </w:r>
+    </w:p>
+    <w:p>
+      <w:pPr>
+        <w:pStyle w:val="Normal"/>
+        <w:numPr>
+          <w:ilvl w:val="0"/>
+          <w:numId w:val="1"/>
+        </w:numPr>
+        <w:rPr/>
+      </w:pPr>
+      <w:r>
+        <w:rPr/>
+        <w:t>Title?</w:t>
       </w:r>
     </w:p>
     <w:sectPr>

</xml_diff>